<commit_message>
Update Data Annotation,Action Filter,ExceptionFilter,Inversion of  Control.docx
Document
</commit_message>
<xml_diff>
--- a/Bharath K V/Data Annotation,Action Filter,ExceptionFilter,Inversion of  Control.docx
+++ b/Bharath K V/Data Annotation,Action Filter,ExceptionFilter,Inversion of  Control.docx
@@ -3542,17 +3542,7 @@
           <w:b/>
           <w:sz w:val="56"/>
         </w:rPr>
-        <w:t>Inversion of Contr</w:t>
-      </w:r>
-      <w:bookmarkStart w:id="0" w:name="_GoBack"/>
-      <w:bookmarkEnd w:id="0"/>
-      <w:r>
-        <w:rPr>
-          <w:rFonts w:ascii="Times New Roman" w:hAnsi="Times New Roman" w:cs="Times New Roman"/>
-          <w:b/>
-          <w:sz w:val="56"/>
-        </w:rPr>
-        <w:t>ol</w:t>
+        <w:t>Inversion of Control</w:t>
       </w:r>
     </w:p>
     <w:p>
@@ -3604,7 +3594,16 @@
           <w:rFonts w:ascii="Times New Roman" w:hAnsi="Times New Roman" w:cs="Times New Roman"/>
           <w:sz w:val="40"/>
         </w:rPr>
-        <w:t xml:space="preserve">) is a design principle in software development that refers to the reversal of the traditional flow of control in a program. In traditional programming, a program's flow of control is determined by the code that calls other components or services. In contrast, in an </w:t>
+        <w:t xml:space="preserve">) is a design principle in </w:t>
+      </w:r>
+      <w:bookmarkStart w:id="0" w:name="_GoBack"/>
+      <w:bookmarkEnd w:id="0"/>
+      <w:r>
+        <w:rPr>
+          <w:rFonts w:ascii="Times New Roman" w:hAnsi="Times New Roman" w:cs="Times New Roman"/>
+          <w:sz w:val="40"/>
+        </w:rPr>
+        <w:t xml:space="preserve">software development that refers to the reversal of the traditional flow of control in a program. In traditional programming, a program's flow of control is determined by the code that calls other components or services. In contrast, in an </w:t>
       </w:r>
       <w:proofErr w:type="spellStart"/>
       <w:proofErr w:type="gramStart"/>

</xml_diff>